<commit_message>
Finished with comments in dataaccessfile, added clarification on expected [fatal errors] in unit tests.
</commit_message>
<xml_diff>
--- a/docs/SoftwareRequirements 2.0.docx
+++ b/docs/SoftwareRequirements 2.0.docx
@@ -82,6 +82,7 @@
         </w:rPr>
         <w:t xml:space="preserve">The software shall retain vehicle and dealership information </w:t>
       </w:r>
+      <w:proofErr w:type="gramStart"/>
       <w:r>
         <w:rPr>
           <w:iCs/>
@@ -101,7 +102,15 @@
           <w:iCs/>
           <w:sz w:val="20"/>
         </w:rPr>
-        <w:t xml:space="preserve">into </w:t>
+        <w:t>into</w:t>
+      </w:r>
+      <w:proofErr w:type="gramEnd"/>
+      <w:r>
+        <w:rPr>
+          <w:iCs/>
+          <w:sz w:val="20"/>
+        </w:rPr>
+        <w:t xml:space="preserve"> </w:t>
       </w:r>
       <w:r>
         <w:rPr>
@@ -175,7 +184,23 @@
           <w:iCs/>
           <w:sz w:val="20"/>
         </w:rPr>
-        <w:t xml:space="preserve">The software shall accept vehicle information from new dealerships </w:t>
+        <w:t xml:space="preserve">The software </w:t>
+      </w:r>
+      <w:proofErr w:type="gramStart"/>
+      <w:r>
+        <w:rPr>
+          <w:iCs/>
+          <w:sz w:val="20"/>
+        </w:rPr>
+        <w:t>shall</w:t>
+      </w:r>
+      <w:proofErr w:type="gramEnd"/>
+      <w:r>
+        <w:rPr>
+          <w:iCs/>
+          <w:sz w:val="20"/>
+        </w:rPr>
+        <w:t xml:space="preserve"> accept vehicle information from new dealerships </w:t>
       </w:r>
       <w:r>
         <w:rPr>
@@ -644,21 +669,30 @@
           <w:iCs/>
           <w:sz w:val="20"/>
         </w:rPr>
-        <w:t xml:space="preserve">The software shall </w:t>
-      </w:r>
-      <w:r>
-        <w:rPr>
-          <w:iCs/>
-          <w:sz w:val="20"/>
-        </w:rPr>
-        <w:t xml:space="preserve">only </w:t>
-      </w:r>
-      <w:r>
-        <w:rPr>
-          <w:iCs/>
-          <w:sz w:val="20"/>
-        </w:rPr>
-        <w:t>allow the sale of vehicles that are designated for sale</w:t>
+        <w:t xml:space="preserve">The software </w:t>
+      </w:r>
+      <w:proofErr w:type="gramStart"/>
+      <w:r>
+        <w:rPr>
+          <w:iCs/>
+          <w:sz w:val="20"/>
+        </w:rPr>
+        <w:t>shall</w:t>
+      </w:r>
+      <w:proofErr w:type="gramEnd"/>
+      <w:r>
+        <w:rPr>
+          <w:iCs/>
+          <w:sz w:val="20"/>
+        </w:rPr>
+        <w:t xml:space="preserve"> track the </w:t>
+      </w:r>
+      <w:r>
+        <w:rPr>
+          <w:iCs/>
+          <w:sz w:val="20"/>
+        </w:rPr>
+        <w:t>vehicles that are designated for sale</w:t>
       </w:r>
       <w:r>
         <w:rPr>
@@ -740,7 +774,23 @@
           <w:iCs/>
           <w:sz w:val="20"/>
         </w:rPr>
-        <w:t>The software shall allow users to be able to remove vehicles from a dealership’s inventory.</w:t>
+        <w:t xml:space="preserve">The </w:t>
+      </w:r>
+      <w:proofErr w:type="gramStart"/>
+      <w:r>
+        <w:rPr>
+          <w:iCs/>
+          <w:sz w:val="20"/>
+        </w:rPr>
+        <w:t>software shall</w:t>
+      </w:r>
+      <w:proofErr w:type="gramEnd"/>
+      <w:r>
+        <w:rPr>
+          <w:iCs/>
+          <w:sz w:val="20"/>
+        </w:rPr>
+        <w:t xml:space="preserve"> allow users to be able to remove vehicles from a dealership’s inventory.</w:t>
       </w:r>
     </w:p>
     <w:p>
@@ -1936,7 +1986,6 @@
   <w:style w:type="character" w:default="1" w:styleId="DefaultParagraphFont">
     <w:name w:val="Default Paragraph Font"/>
     <w:uiPriority w:val="1"/>
-    <w:semiHidden/>
     <w:unhideWhenUsed/>
   </w:style>
   <w:style w:type="table" w:default="1" w:styleId="TableNormal">

</xml_diff>